<commit_message>
Update read me and project report
</commit_message>
<xml_diff>
--- a/Project Report.docx
+++ b/Project Report.docx
@@ -21,42 +21,40 @@
           <w:sz w:val="32"/>
           <w:szCs w:val="32"/>
         </w:rPr>
-        <w:t xml:space="preserve">IS 496 Computer Networks </w:t>
-      </w:r>
-      <w:r>
+        <w:t>IS 496 Computer Networks Project Report</w:t>
+      </w:r>
+    </w:p>
+    <w:p>
+      <w:pPr>
+        <w:rPr>
+          <w:rFonts w:ascii="Arial" w:hAnsi="Arial" w:cs="Arial"/>
+        </w:rPr>
+      </w:pPr>
+    </w:p>
+    <w:p>
+      <w:pPr>
+        <w:jc w:val="center"/>
         <w:rPr>
           <w:rFonts w:ascii="Arial" w:hAnsi="Arial" w:cs="Arial"/>
           <w:b/>
           <w:bCs/>
-          <w:sz w:val="32"/>
-          <w:szCs w:val="32"/>
-        </w:rPr>
-        <w:t>Project Report</w:t>
-      </w:r>
-    </w:p>
-    <w:p>
-      <w:pPr>
-        <w:rPr>
-          <w:rFonts w:ascii="Arial" w:hAnsi="Arial" w:cs="Arial"/>
-        </w:rPr>
-      </w:pPr>
-    </w:p>
-    <w:p>
-      <w:pPr>
-        <w:jc w:val="center"/>
+        </w:rPr>
+      </w:pPr>
+      <w:r>
         <w:rPr>
           <w:rFonts w:ascii="Arial" w:hAnsi="Arial" w:cs="Arial"/>
           <w:b/>
           <w:bCs/>
         </w:rPr>
-      </w:pPr>
+        <w:t xml:space="preserve">Real-time Bidding System: A Reliable, Low-latency </w:t>
+      </w:r>
       <w:r>
         <w:rPr>
           <w:rFonts w:ascii="Arial" w:hAnsi="Arial" w:cs="Arial"/>
           <w:b/>
           <w:bCs/>
         </w:rPr>
-        <w:t xml:space="preserve">Real-time Bidding System: A Reliable, Low-latency </w:t>
+        <w:t xml:space="preserve">Communication </w:t>
       </w:r>
       <w:r>
         <w:rPr>
@@ -64,14 +62,6 @@
           <w:b/>
           <w:bCs/>
         </w:rPr>
-        <w:t xml:space="preserve">Communication </w:t>
-      </w:r>
-      <w:r>
-        <w:rPr>
-          <w:rFonts w:ascii="Arial" w:hAnsi="Arial" w:cs="Arial"/>
-          <w:b/>
-          <w:bCs/>
-        </w:rPr>
         <w:t>Platform for Bidding Transactions</w:t>
       </w:r>
     </w:p>
@@ -93,13 +83,7 @@
         <w:rPr>
           <w:rFonts w:ascii="Arial" w:hAnsi="Arial" w:cs="Arial"/>
         </w:rPr>
-        <w:t xml:space="preserve">Authors: </w:t>
-      </w:r>
-      <w:r>
-        <w:rPr>
-          <w:rFonts w:ascii="Arial" w:hAnsi="Arial" w:cs="Arial"/>
-        </w:rPr>
-        <w:t>Ken Wu (shwu2), Jack Chuang (yzc2), Thomas Huang (yenshuo2)</w:t>
+        <w:t>Authors: Ken Wu (shwu2), Jack Chuang (yzc2), Thomas Huang (yenshuo2)</w:t>
       </w:r>
     </w:p>
     <w:p>
@@ -1279,13 +1263,6 @@
     </w:p>
     <w:p>
       <w:pPr>
-        <w:rPr>
-          <w:rFonts w:ascii="Arial" w:hAnsi="Arial" w:cs="Arial"/>
-        </w:rPr>
-      </w:pPr>
-    </w:p>
-    <w:p>
-      <w:pPr>
         <w:pStyle w:val="ListParagraph"/>
         <w:numPr>
           <w:ilvl w:val="0"/>
@@ -1306,166 +1283,141 @@
         <w:t>Technical Challenges</w:t>
       </w:r>
     </w:p>
-    <w:p>
-      <w:pPr>
-        <w:rPr>
-          <w:rFonts w:ascii="Arial" w:hAnsi="Arial" w:cs="Arial"/>
-          <w:i/>
-          <w:iCs/>
-        </w:rPr>
-      </w:pPr>
-    </w:p>
-    <w:p>
-      <w:pPr>
-        <w:rPr>
-          <w:rFonts w:ascii="Arial" w:hAnsi="Arial" w:cs="Arial"/>
-        </w:rPr>
-      </w:pPr>
-      <w:r>
-        <w:rPr>
-          <w:rFonts w:ascii="Arial" w:hAnsi="Arial" w:cs="Arial"/>
-        </w:rPr>
-        <w:t xml:space="preserve">There are several </w:t>
-      </w:r>
-      <w:r>
-        <w:rPr>
-          <w:rFonts w:ascii="Arial" w:hAnsi="Arial" w:cs="Arial"/>
-        </w:rPr>
-        <w:t>technical challenges we encountered</w:t>
-      </w:r>
-      <w:r>
-        <w:rPr>
-          <w:rFonts w:ascii="Arial" w:hAnsi="Arial" w:cs="Arial"/>
-        </w:rPr>
-        <w:t xml:space="preserve"> when developing the application. </w:t>
-      </w:r>
-    </w:p>
-    <w:p>
-      <w:pPr>
-        <w:rPr>
-          <w:rFonts w:ascii="Arial" w:hAnsi="Arial" w:cs="Arial"/>
-        </w:rPr>
-      </w:pPr>
-    </w:p>
-    <w:p>
-      <w:pPr>
-        <w:numPr>
-          <w:ilvl w:val="0"/>
-          <w:numId w:val="5"/>
-        </w:numPr>
-        <w:rPr>
-          <w:rFonts w:ascii="Arial" w:hAnsi="Arial" w:cs="Arial"/>
-        </w:rPr>
-      </w:pPr>
-      <w:r>
-        <w:rPr>
-          <w:rFonts w:ascii="Arial" w:hAnsi="Arial" w:cs="Arial"/>
-        </w:rPr>
-        <w:t>Handling a large number of simultaneous connections</w:t>
-      </w:r>
-    </w:p>
-    <w:p>
-      <w:pPr>
-        <w:numPr>
-          <w:ilvl w:val="0"/>
-          <w:numId w:val="5"/>
-        </w:numPr>
-        <w:rPr>
-          <w:rFonts w:ascii="Arial" w:hAnsi="Arial" w:cs="Arial"/>
-        </w:rPr>
-      </w:pPr>
-      <w:r>
-        <w:rPr>
-          <w:rFonts w:ascii="Arial" w:hAnsi="Arial" w:cs="Arial"/>
-        </w:rPr>
-        <w:t>Ensuring data integrity</w:t>
-      </w:r>
-    </w:p>
-    <w:p>
-      <w:pPr>
-        <w:numPr>
-          <w:ilvl w:val="0"/>
-          <w:numId w:val="5"/>
-        </w:numPr>
-        <w:rPr>
-          <w:rFonts w:ascii="Arial" w:hAnsi="Arial" w:cs="Arial"/>
-        </w:rPr>
-      </w:pPr>
-      <w:r>
-        <w:rPr>
-          <w:rFonts w:ascii="Arial" w:hAnsi="Arial" w:cs="Arial"/>
-        </w:rPr>
-        <w:t>Minimizing response time</w:t>
-      </w:r>
-    </w:p>
-    <w:p>
-      <w:pPr>
-        <w:rPr>
-          <w:rFonts w:ascii="Arial" w:hAnsi="Arial" w:cs="Arial"/>
-        </w:rPr>
-      </w:pPr>
-    </w:p>
-    <w:p>
-      <w:pPr>
-        <w:rPr>
-          <w:rFonts w:ascii="Arial" w:hAnsi="Arial" w:cs="Arial"/>
-        </w:rPr>
-      </w:pPr>
-      <w:r>
-        <w:rPr>
-          <w:rFonts w:ascii="Arial" w:hAnsi="Arial" w:cs="Arial"/>
-        </w:rPr>
-        <w:t>We resolved these challenges by carefully designing the networking functions, optimizing the application's performance, and using UDP and TCP protocols to balance speed and reliability.</w:t>
-      </w:r>
-    </w:p>
-    <w:p>
-      <w:pPr>
-        <w:rPr>
-          <w:rFonts w:ascii="Arial" w:hAnsi="Arial" w:cs="Arial"/>
-        </w:rPr>
-      </w:pPr>
-    </w:p>
-    <w:p>
-      <w:pPr>
-        <w:rPr>
-          <w:rFonts w:ascii="Arial" w:hAnsi="Arial" w:cs="Arial"/>
-        </w:rPr>
-      </w:pPr>
-      <w:r>
-        <w:rPr>
-          <w:rFonts w:ascii="Arial" w:hAnsi="Arial" w:cs="Arial"/>
-        </w:rPr>
-        <w:t xml:space="preserve">1. If UDP will be used for real-time updates and notifications, how would you ensure that the users can get the updates/notifications? You may want to further consider the cost of missing a notification vs receiving the notification late and think about how to address them. 2. It's possible that the server may receive multiple bids at the same time for the same price. In such an event, you may need to establish a plan to resolve this issue. 3. The description of the external sources is somewhat vague. In </w:t>
+    <w:p/>
+    <w:p>
+      <w:pPr>
+        <w:rPr>
+          <w:rFonts w:ascii="Arial" w:hAnsi="Arial" w:cs="Arial"/>
+        </w:rPr>
+      </w:pPr>
+      <w:r>
+        <w:rPr>
+          <w:rFonts w:ascii="Arial" w:hAnsi="Arial" w:cs="Arial"/>
+        </w:rPr>
+        <w:t xml:space="preserve">We faced various technological difficulties while we created our real-time bidding system. </w:t>
+      </w:r>
+    </w:p>
+    <w:p>
+      <w:pPr>
+        <w:rPr>
+          <w:rFonts w:ascii="Arial" w:hAnsi="Arial" w:cs="Arial"/>
+        </w:rPr>
+      </w:pPr>
+    </w:p>
+    <w:p>
+      <w:pPr>
+        <w:rPr>
+          <w:rFonts w:ascii="Arial" w:hAnsi="Arial" w:cs="Arial"/>
+        </w:rPr>
+      </w:pPr>
+      <w:r>
+        <w:rPr>
+          <w:rFonts w:ascii="Arial" w:hAnsi="Arial" w:cs="Arial"/>
+        </w:rPr>
+        <w:t>T</w:t>
+      </w:r>
+      <w:r>
+        <w:rPr>
+          <w:rFonts w:ascii="Arial" w:hAnsi="Arial" w:cs="Arial"/>
+        </w:rPr>
+        <w:t xml:space="preserve">he ability to manage several connections at once was </w:t>
+      </w:r>
+      <w:r>
+        <w:rPr>
+          <w:rFonts w:ascii="Arial" w:hAnsi="Arial" w:cs="Arial"/>
+        </w:rPr>
+        <w:t xml:space="preserve">the first </w:t>
+      </w:r>
+      <w:r>
+        <w:rPr>
+          <w:rFonts w:ascii="Arial" w:hAnsi="Arial" w:cs="Arial"/>
+        </w:rPr>
+        <w:t>issue we had to solve. We employed multithreading, which enables the program to process several connections simultaneously without blocking other connections, to ensure that the application can accommodate a huge number of users without any performance difficulties. This makes it easier</w:t>
+      </w:r>
+      <w:r>
+        <w:rPr>
+          <w:rFonts w:ascii="Arial" w:hAnsi="Arial" w:cs="Arial"/>
+        </w:rPr>
+        <w:t xml:space="preserve"> to </w:t>
+      </w:r>
+      <w:r>
+        <w:rPr>
+          <w:rFonts w:ascii="Arial" w:hAnsi="Arial" w:cs="Arial"/>
+        </w:rPr>
+        <w:t>handl</w:t>
+      </w:r>
+      <w:r>
+        <w:rPr>
+          <w:rFonts w:ascii="Arial" w:hAnsi="Arial" w:cs="Arial"/>
+        </w:rPr>
+        <w:t>e</w:t>
+      </w:r>
+      <w:r>
+        <w:rPr>
+          <w:rFonts w:ascii="Arial" w:hAnsi="Arial" w:cs="Arial"/>
+        </w:rPr>
+        <w:t xml:space="preserve"> a big number of users</w:t>
+      </w:r>
+      <w:r>
+        <w:rPr>
+          <w:rFonts w:ascii="Arial" w:hAnsi="Arial" w:cs="Arial"/>
+        </w:rPr>
+        <w:t xml:space="preserve">, and users can bid or place different items at the same time. </w:t>
+      </w:r>
+    </w:p>
+    <w:p>
+      <w:pPr>
+        <w:rPr>
+          <w:rFonts w:ascii="Arial" w:hAnsi="Arial" w:cs="Arial"/>
+        </w:rPr>
+      </w:pPr>
+    </w:p>
+    <w:p>
+      <w:pPr>
+        <w:rPr>
+          <w:rFonts w:ascii="Arial" w:hAnsi="Arial" w:cs="Arial"/>
+        </w:rPr>
+      </w:pPr>
+      <w:r>
+        <w:rPr>
+          <w:rFonts w:ascii="Arial" w:hAnsi="Arial" w:cs="Arial"/>
+        </w:rPr>
+        <w:t>Another key difficulty was ensuring data integrity. To prevent unwanted access to sensitive information, we deployed encryption and decryption techniques to encode and safeguard user data during transmission. As a result, data breaches were avoided and data integrity was preserved.</w:t>
+      </w:r>
+    </w:p>
+    <w:p>
+      <w:pPr>
+        <w:rPr>
+          <w:rFonts w:ascii="Arial" w:hAnsi="Arial" w:cs="Arial"/>
+        </w:rPr>
+      </w:pPr>
+    </w:p>
+    <w:p>
+      <w:pPr>
+        <w:rPr>
+          <w:rFonts w:ascii="Arial" w:hAnsi="Arial" w:cs="Arial"/>
+        </w:rPr>
+      </w:pPr>
+      <w:r>
+        <w:rPr>
+          <w:rFonts w:ascii="Arial" w:hAnsi="Arial" w:cs="Arial"/>
+        </w:rPr>
+        <w:t>Finally, m</w:t>
+      </w:r>
+      <w:r>
+        <w:rPr>
+          <w:rFonts w:ascii="Arial" w:hAnsi="Arial" w:cs="Arial"/>
+        </w:rPr>
+        <w:t xml:space="preserve">anaging collisions that could happen when numerous users attempt to bid on the same item at the same time was one of the biggest problems. We created a concurrency management technique that limits the number of users that may alter an item at once in order to avoid collisions. The server locks an item when a user sets a </w:t>
       </w:r>
       <w:r>
         <w:rPr>
           <w:rFonts w:ascii="Arial" w:hAnsi="Arial" w:cs="Arial"/>
         </w:rPr>
         <w:lastRenderedPageBreak/>
-        <w:t>your final report, you will need to have a more detailed description of the external resources along with the references.</w:t>
-      </w:r>
-    </w:p>
-    <w:p>
-      <w:pPr>
-        <w:rPr>
-          <w:rFonts w:ascii="Arial" w:hAnsi="Arial" w:cs="Arial"/>
-        </w:rPr>
-      </w:pPr>
-    </w:p>
-    <w:p>
-      <w:pPr>
-        <w:rPr>
-          <w:rFonts w:ascii="Arial" w:hAnsi="Arial" w:cs="Arial"/>
-        </w:rPr>
-      </w:pPr>
-      <w:r>
-        <w:rPr>
-          <w:rFonts w:ascii="Arial" w:hAnsi="Arial" w:cs="Arial"/>
-        </w:rPr>
-        <w:t>specifically, you may wish to explore additional features and functions that could enhance the experience for both buyers and sellers. For instance, your app could prompt users to create an account that would enable them to easily track their buying, selling, and bidding activities. Moreover, users may wish to engage in multiple selling or bidding activities during the same period of time, and it would be interesting to consider such a scenario.</w:t>
-      </w:r>
-    </w:p>
-    <w:p/>
+        <w:t>bid on it, preventing other users from making changes to it until the bidding process is through. In order to guarantee that bids are made on the right item and avoid collisions, we additionally employ the product name as a distinctive identifier.</w:t>
+      </w:r>
+    </w:p>
     <w:p>
       <w:pPr>
         <w:rPr>
@@ -1522,7 +1474,27 @@
         <w:rPr>
           <w:rFonts w:ascii="Arial" w:hAnsi="Arial" w:cs="Arial"/>
         </w:rPr>
-        <w:t>There are few points we would like to improve if we have extra time on designing the application. First, a</w:t>
+        <w:t xml:space="preserve">There are few points we would like to improve if we have extra time on designing the application. </w:t>
+      </w:r>
+    </w:p>
+    <w:p>
+      <w:pPr>
+        <w:rPr>
+          <w:rFonts w:ascii="Arial" w:hAnsi="Arial" w:cs="Arial"/>
+        </w:rPr>
+      </w:pPr>
+    </w:p>
+    <w:p>
+      <w:pPr>
+        <w:rPr>
+          <w:rFonts w:ascii="Arial" w:hAnsi="Arial" w:cs="Arial"/>
+        </w:rPr>
+      </w:pPr>
+      <w:r>
+        <w:rPr>
+          <w:rFonts w:ascii="Arial" w:hAnsi="Arial" w:cs="Arial"/>
+        </w:rPr>
+        <w:t>First, a</w:t>
       </w:r>
       <w:r>
         <w:rPr>
@@ -1558,7 +1530,27 @@
         <w:rPr>
           <w:rFonts w:ascii="Arial" w:hAnsi="Arial" w:cs="Arial"/>
         </w:rPr>
-        <w:t xml:space="preserve">, which will make their experience with the app more intuitive. Second, adding a database to store data will help improve data governance. Currently, we are only store bidding data, users data in txt files. With connecting the application with a database, retrieving data will be more </w:t>
+        <w:t xml:space="preserve">, which will make their experience with the app more intuitive. </w:t>
+      </w:r>
+    </w:p>
+    <w:p>
+      <w:pPr>
+        <w:rPr>
+          <w:rFonts w:ascii="Arial" w:hAnsi="Arial" w:cs="Arial"/>
+        </w:rPr>
+      </w:pPr>
+    </w:p>
+    <w:p>
+      <w:pPr>
+        <w:rPr>
+          <w:rFonts w:ascii="Arial" w:hAnsi="Arial" w:cs="Arial"/>
+        </w:rPr>
+      </w:pPr>
+      <w:r>
+        <w:rPr>
+          <w:rFonts w:ascii="Arial" w:hAnsi="Arial" w:cs="Arial"/>
+        </w:rPr>
+        <w:t xml:space="preserve">Second, adding a database to store data will help improve data governance. Currently, we are only store bidding data, users data in txt files. With connecting the application with a database, retrieving data will be more </w:t>
       </w:r>
       <w:r>
         <w:rPr>
@@ -1569,58 +1561,127 @@
     </w:p>
     <w:p>
       <w:pPr>
-        <w:pStyle w:val="ListParagraph"/>
-        <w:numPr>
-          <w:ilvl w:val="0"/>
-          <w:numId w:val="14"/>
-        </w:numPr>
-        <w:rPr>
-          <w:rFonts w:ascii="Arial" w:hAnsi="Arial" w:cs="Arial"/>
-        </w:rPr>
-      </w:pPr>
-      <w:r>
-        <w:rPr>
-          <w:rFonts w:ascii="Arial" w:hAnsi="Arial" w:cs="Arial"/>
-        </w:rPr>
-        <w:t xml:space="preserve">Customized </w:t>
-      </w:r>
-      <w:r>
-        <w:rPr>
-          <w:rFonts w:ascii="Arial" w:hAnsi="Arial" w:cs="Arial"/>
-        </w:rPr>
-        <w:t>auction</w:t>
-      </w:r>
-      <w:r>
-        <w:rPr>
-          <w:rFonts w:ascii="Arial" w:hAnsi="Arial" w:cs="Arial"/>
-        </w:rPr>
-        <w:t xml:space="preserve"> time</w:t>
-      </w:r>
-    </w:p>
-    <w:p>
-      <w:pPr>
-        <w:pStyle w:val="ListParagraph"/>
-        <w:numPr>
-          <w:ilvl w:val="0"/>
-          <w:numId w:val="14"/>
-        </w:numPr>
-        <w:rPr>
-          <w:rFonts w:ascii="Arial" w:hAnsi="Arial" w:cs="Arial"/>
-        </w:rPr>
-      </w:pPr>
-      <w:r>
-        <w:rPr>
-          <w:rFonts w:ascii="Arial" w:hAnsi="Arial" w:cs="Arial"/>
-        </w:rPr>
-        <w:t>Time countdown</w:t>
-      </w:r>
-    </w:p>
-    <w:p>
-      <w:pPr>
-        <w:rPr>
-          <w:rFonts w:ascii="Arial" w:hAnsi="Arial" w:cs="Arial"/>
-        </w:rPr>
-      </w:pPr>
+        <w:rPr>
+          <w:rFonts w:ascii="Arial" w:hAnsi="Arial" w:cs="Arial"/>
+        </w:rPr>
+      </w:pPr>
+    </w:p>
+    <w:p>
+      <w:pPr>
+        <w:rPr>
+          <w:rFonts w:ascii="Arial" w:hAnsi="Arial" w:cs="Arial"/>
+        </w:rPr>
+      </w:pPr>
+      <w:r>
+        <w:rPr>
+          <w:rFonts w:ascii="Arial" w:hAnsi="Arial" w:cs="Arial"/>
+        </w:rPr>
+        <w:t xml:space="preserve">Third, </w:t>
+      </w:r>
+      <w:r>
+        <w:rPr>
+          <w:rFonts w:ascii="Arial" w:hAnsi="Arial" w:cs="Arial"/>
+        </w:rPr>
+        <w:t xml:space="preserve">the ability to customize auction time. Currently, the auction time is fixed for all items and cannot be changed by the user. By allowing users to customize the auction time, </w:t>
+      </w:r>
+      <w:r>
+        <w:rPr>
+          <w:rFonts w:ascii="Arial" w:hAnsi="Arial" w:cs="Arial"/>
+        </w:rPr>
+        <w:t>we</w:t>
+      </w:r>
+      <w:r>
+        <w:rPr>
+          <w:rFonts w:ascii="Arial" w:hAnsi="Arial" w:cs="Arial"/>
+        </w:rPr>
+        <w:t xml:space="preserve"> can offer them more flexibility and control over their bidding experience. For instance, users can set the auction time to be shorter or longer based on their preferences</w:t>
+      </w:r>
+      <w:r>
+        <w:rPr>
+          <w:rFonts w:ascii="Arial" w:hAnsi="Arial" w:cs="Arial"/>
+        </w:rPr>
+        <w:t>.</w:t>
+      </w:r>
+      <w:r>
+        <w:rPr>
+          <w:rFonts w:ascii="Arial" w:hAnsi="Arial" w:cs="Arial"/>
+        </w:rPr>
+        <w:t xml:space="preserve"> </w:t>
+      </w:r>
+      <w:r>
+        <w:rPr>
+          <w:rFonts w:ascii="Arial" w:hAnsi="Arial" w:cs="Arial"/>
+        </w:rPr>
+        <w:t>It can</w:t>
+      </w:r>
+      <w:r>
+        <w:rPr>
+          <w:rFonts w:ascii="Arial" w:hAnsi="Arial" w:cs="Arial"/>
+        </w:rPr>
+        <w:t xml:space="preserve"> depend on how quickly </w:t>
+      </w:r>
+      <w:r>
+        <w:rPr>
+          <w:rFonts w:ascii="Arial" w:hAnsi="Arial" w:cs="Arial"/>
+        </w:rPr>
+        <w:t>they</w:t>
+      </w:r>
+      <w:r>
+        <w:rPr>
+          <w:rFonts w:ascii="Arial" w:hAnsi="Arial" w:cs="Arial"/>
+        </w:rPr>
+        <w:t xml:space="preserve"> want to sell or purchase the item.</w:t>
+      </w:r>
+    </w:p>
+    <w:p>
+      <w:pPr>
+        <w:rPr>
+          <w:rFonts w:ascii="Arial" w:hAnsi="Arial" w:cs="Arial"/>
+        </w:rPr>
+      </w:pPr>
+    </w:p>
+    <w:p>
+      <w:pPr>
+        <w:rPr>
+          <w:rFonts w:ascii="Arial" w:hAnsi="Arial" w:cs="Arial"/>
+        </w:rPr>
+      </w:pPr>
+      <w:r>
+        <w:rPr>
+          <w:rFonts w:ascii="Arial" w:hAnsi="Arial" w:cs="Arial"/>
+        </w:rPr>
+        <w:t>Fourth, giving the app a countdown timer function. A timer option ca</w:t>
+      </w:r>
+      <w:r>
+        <w:rPr>
+          <w:rFonts w:ascii="Arial" w:hAnsi="Arial" w:cs="Arial"/>
+        </w:rPr>
+        <w:t xml:space="preserve">n give </w:t>
+      </w:r>
+      <w:r>
+        <w:rPr>
+          <w:rFonts w:ascii="Arial" w:hAnsi="Arial" w:cs="Arial" w:hint="eastAsia"/>
+        </w:rPr>
+        <w:t>c</w:t>
+      </w:r>
+      <w:r>
+        <w:rPr>
+          <w:rFonts w:ascii="Arial" w:hAnsi="Arial" w:cs="Arial"/>
+        </w:rPr>
+        <w:t xml:space="preserve">ustomers a feeling of urgency, which will motivate them to place their bids as soon as possible and not lose out on their chosen things. </w:t>
+      </w:r>
+      <w:r>
+        <w:rPr>
+          <w:rFonts w:ascii="Arial" w:hAnsi="Arial" w:cs="Arial"/>
+        </w:rPr>
+        <w:t>For example</w:t>
+      </w:r>
+      <w:r>
+        <w:rPr>
+          <w:rFonts w:ascii="Arial" w:hAnsi="Arial" w:cs="Arial"/>
+        </w:rPr>
+        <w:t>, a countdown clock that shows how much time is left in the auction coupled with a warning or message that informs users when the sale is about to conclude. This can help increase user engagement and enhance their overall experience with the app.</w:t>
+      </w:r>
     </w:p>
     <w:p>
       <w:pPr>
@@ -1673,25 +1734,13 @@
         <w:rPr>
           <w:rFonts w:ascii="Arial" w:hAnsi="Arial" w:cs="Arial"/>
         </w:rPr>
-        <w:t>Jack Chuang</w:t>
-      </w:r>
-      <w:r>
-        <w:rPr>
-          <w:rFonts w:ascii="Arial" w:hAnsi="Arial" w:cs="Arial"/>
-        </w:rPr>
-        <w:t xml:space="preserve">: </w:t>
-      </w:r>
-      <w:r>
-        <w:rPr>
-          <w:rFonts w:ascii="Arial" w:hAnsi="Arial" w:cs="Arial"/>
-        </w:rPr>
-        <w:t>Networking functions using Socket programming</w:t>
-      </w:r>
-      <w:r>
-        <w:rPr>
-          <w:rFonts w:ascii="Arial" w:hAnsi="Arial" w:cs="Arial"/>
-        </w:rPr>
-        <w:t xml:space="preserve"> </w:t>
+        <w:t xml:space="preserve">Jack Chuang: </w:t>
+      </w:r>
+      <w:r>
+        <w:rPr>
+          <w:rFonts w:ascii="Arial" w:hAnsi="Arial" w:cs="Arial"/>
+        </w:rPr>
+        <w:t xml:space="preserve">Networking functions using Socket programming </w:t>
       </w:r>
     </w:p>
     <w:p>
@@ -1723,8 +1772,6 @@
         </w:rPr>
         <w:t>function</w:t>
       </w:r>
-      <w:bookmarkStart w:id="0" w:name="_GoBack"/>
-      <w:bookmarkEnd w:id="0"/>
       <w:r>
         <w:rPr>
           <w:rFonts w:ascii="Arial" w:hAnsi="Arial" w:cs="Arial"/>
@@ -1815,29 +1862,69 @@
         <w:rPr>
           <w:rFonts w:ascii="Arial" w:hAnsi="Arial" w:cs="Arial"/>
         </w:rPr>
-        <w:t>Our real-time bidding system provides an innovative and efficient solution to the problem of real-time bidding. By using Socket programming and both UDP and TCP protocols, we ensure a reliable, low-latency communication platform for all parties involved in the bidding process. With our successful implementation and clear division of responsibilities, we are confident that our application can effectively serve its intended users and streamline bidding transactions.</w:t>
-      </w:r>
-    </w:p>
-    <w:p>
-      <w:pPr>
-        <w:rPr>
-          <w:rFonts w:ascii="Arial" w:hAnsi="Arial" w:cs="Arial"/>
-        </w:rPr>
-      </w:pPr>
-    </w:p>
-    <w:p>
-      <w:pPr>
-        <w:rPr>
-          <w:rFonts w:ascii="Arial" w:hAnsi="Arial" w:cs="Arial"/>
-        </w:rPr>
-      </w:pPr>
-    </w:p>
-    <w:p>
-      <w:pPr>
-        <w:rPr>
-          <w:rFonts w:ascii="Arial" w:hAnsi="Arial" w:cs="Arial"/>
-        </w:rPr>
-      </w:pPr>
+        <w:t>In conclusion, our team has successfully created a network-based real-time bidding system that enables buyers and sellers to put bids on products.</w:t>
+      </w:r>
+      <w:r>
+        <w:rPr>
+          <w:rFonts w:ascii="Arial" w:hAnsi="Arial" w:cs="Arial"/>
+        </w:rPr>
+        <w:t xml:space="preserve"> </w:t>
+      </w:r>
+      <w:r>
+        <w:rPr>
+          <w:rFonts w:ascii="Arial" w:hAnsi="Arial" w:cs="Arial"/>
+        </w:rPr>
+        <w:t>The application provides a user-friendly command line interface, real-time notifications, secure data transfer, and efficient workflow to support smooth bidding operations. However, there is always room for improvement.</w:t>
+      </w:r>
+      <w:r>
+        <w:rPr>
+          <w:rFonts w:ascii="Arial" w:hAnsi="Arial" w:cs="Arial"/>
+        </w:rPr>
+        <w:t xml:space="preserve"> </w:t>
+      </w:r>
+      <w:r>
+        <w:rPr>
+          <w:rFonts w:ascii="Arial" w:hAnsi="Arial" w:cs="Arial"/>
+        </w:rPr>
+        <w:t xml:space="preserve">We suggest including a front-end user interface (UI) </w:t>
+      </w:r>
+      <w:r>
+        <w:rPr>
+          <w:rFonts w:ascii="Arial" w:hAnsi="Arial" w:cs="Arial"/>
+        </w:rPr>
+        <w:lastRenderedPageBreak/>
+        <w:t>that lets consumers place bids on things using a graphical user interface to improve the user experience.</w:t>
+      </w:r>
+      <w:r>
+        <w:t xml:space="preserve"> </w:t>
+      </w:r>
+      <w:r>
+        <w:rPr>
+          <w:rFonts w:ascii="Arial" w:hAnsi="Arial" w:cs="Arial"/>
+        </w:rPr>
+        <w:t>The application's database connection can provide data validation, concurrency management, and better data governance. Users can have greater freedom and control over their bidding experience, which can also boost user engagement, if the auction time can be customized and a countdown timer is included.</w:t>
+      </w:r>
+      <w:r>
+        <w:rPr>
+          <w:rFonts w:ascii="Arial" w:hAnsi="Arial" w:cs="Arial"/>
+        </w:rPr>
+        <w:t xml:space="preserve"> </w:t>
+      </w:r>
+      <w:r>
+        <w:rPr>
+          <w:rFonts w:ascii="Arial" w:hAnsi="Arial" w:cs="Arial"/>
+        </w:rPr>
+        <w:t>Overall, we believe that implementing these improvements will make the application more efficient, user-friendly, and secure.</w:t>
+      </w:r>
+    </w:p>
+    <w:p>
+      <w:pPr>
+        <w:rPr>
+          <w:rFonts w:ascii="Arial" w:hAnsi="Arial" w:cs="Arial"/>
+        </w:rPr>
+      </w:pPr>
+      <w:bookmarkStart w:id="0" w:name="_GoBack"/>
+      <w:bookmarkEnd w:id="0"/>
     </w:p>
     <w:sectPr>
       <w:pgSz w:w="11900" w:h="16840"/>
@@ -3239,7 +3326,7 @@
         <w:sz w:val="20"/>
       </w:rPr>
     </w:lvl>
-    <w:lvl w:ilvl="1" w:tentative="1">
+    <w:lvl w:ilvl="1">
       <w:start w:val="1"/>
       <w:numFmt w:val="bullet"/>
       <w:lvlText w:val=""/>

</xml_diff>